<commit_message>
Informe laboratorio FD03: Informe Requerimientos.md#7
</commit_message>
<xml_diff>
--- a/FD03-EPIS-Informe Especificación Requerimientos.docx
+++ b/FD03-EPIS-Informe Especificación Requerimientos.docx
@@ -108,6 +108,16 @@
           <w:szCs w:val="36"/>
         </w:rPr>
       </w:pPr>
+      <w:r>
+        <w:rPr>
+          <w:rFonts w:ascii="Arial" w:eastAsia="Arial" w:hAnsi="Arial" w:cs="Arial"/>
+          <w:b/>
+          <w:color w:val="000000"/>
+          <w:sz w:val="36"/>
+          <w:szCs w:val="36"/>
+        </w:rPr>
+        <w:t xml:space="preserve">     </w:t>
+      </w:r>
     </w:p>
     <w:p>
       <w:pPr>
@@ -341,7 +351,6 @@
         </w:rPr>
         <w:t xml:space="preserve">Docente: </w:t>
       </w:r>
-      <w:proofErr w:type="spellStart"/>
       <w:r>
         <w:rPr>
           <w:rFonts w:ascii="Arial" w:eastAsia="Arial" w:hAnsi="Arial" w:cs="Arial"/>
@@ -349,17 +358,7 @@
           <w:sz w:val="32"/>
           <w:szCs w:val="32"/>
         </w:rPr>
-        <w:t>Mag</w:t>
-      </w:r>
-      <w:proofErr w:type="spellEnd"/>
-      <w:r>
-        <w:rPr>
-          <w:rFonts w:ascii="Arial" w:eastAsia="Arial" w:hAnsi="Arial" w:cs="Arial"/>
-          <w:i/>
-          <w:sz w:val="32"/>
-          <w:szCs w:val="32"/>
-        </w:rPr>
-        <w:t>. Patrick Cuadros Quiroga</w:t>
+        <w:t>Mag. Patrick Cuadros Quiroga</w:t>
       </w:r>
     </w:p>
     <w:p>
@@ -436,39 +435,8 @@
           <w:sz w:val="28"/>
           <w:szCs w:val="28"/>
         </w:rPr>
-        <w:t xml:space="preserve">Villanueva Mamani, </w:t>
+        <w:t>Villanueva Mamani, Royser Alonsso</w:t>
       </w:r>
-      <w:proofErr w:type="spellStart"/>
-      <w:r>
-        <w:rPr>
-          <w:rFonts w:ascii="Arial" w:eastAsia="Arial" w:hAnsi="Arial" w:cs="Arial"/>
-          <w:i/>
-          <w:sz w:val="28"/>
-          <w:szCs w:val="28"/>
-        </w:rPr>
-        <w:t>Royser</w:t>
-      </w:r>
-      <w:proofErr w:type="spellEnd"/>
-      <w:r>
-        <w:rPr>
-          <w:rFonts w:ascii="Arial" w:eastAsia="Arial" w:hAnsi="Arial" w:cs="Arial"/>
-          <w:i/>
-          <w:sz w:val="28"/>
-          <w:szCs w:val="28"/>
-        </w:rPr>
-        <w:t xml:space="preserve"> </w:t>
-      </w:r>
-      <w:proofErr w:type="spellStart"/>
-      <w:r>
-        <w:rPr>
-          <w:rFonts w:ascii="Arial" w:eastAsia="Arial" w:hAnsi="Arial" w:cs="Arial"/>
-          <w:i/>
-          <w:sz w:val="28"/>
-          <w:szCs w:val="28"/>
-        </w:rPr>
-        <w:t>Alonsso</w:t>
-      </w:r>
-      <w:proofErr w:type="spellEnd"/>
       <w:r>
         <w:rPr>
           <w:rFonts w:ascii="Arial" w:eastAsia="Arial" w:hAnsi="Arial" w:cs="Arial"/>
@@ -2898,25 +2866,7 @@
           <w:sz w:val="24"/>
           <w:szCs w:val="24"/>
         </w:rPr>
-        <w:t xml:space="preserve">El presente documento de Especificación de Requisitos de Software (SRS) detalla los requisitos funcionales y no funcionales para el desarrollo del sistema de análisis de perfiles profesionales de los egresados de la Escuela Profesional de Ingeniería de Sistemas (EPIS) de la Universidad Privada de Trujillo (UPT). Este sistema tiene como objetivo principal optimizar el proceso de recolección y análisis de datos de los egresados, utilizando herramientas de análisis de datos y web </w:t>
-      </w:r>
-      <w:proofErr w:type="spellStart"/>
-      <w:r>
-        <w:rPr>
-          <w:rFonts w:ascii="Times New Roman" w:eastAsia="Times New Roman" w:hAnsi="Times New Roman" w:cs="Times New Roman"/>
-          <w:sz w:val="24"/>
-          <w:szCs w:val="24"/>
-        </w:rPr>
-        <w:t>scraping</w:t>
-      </w:r>
-      <w:proofErr w:type="spellEnd"/>
-      <w:r>
-        <w:rPr>
-          <w:rFonts w:ascii="Times New Roman" w:eastAsia="Times New Roman" w:hAnsi="Times New Roman" w:cs="Times New Roman"/>
-          <w:sz w:val="24"/>
-          <w:szCs w:val="24"/>
-        </w:rPr>
-        <w:t xml:space="preserve"> para obtener información relevante de plataformas como LinkedIn.</w:t>
+        <w:t>El presente documento de Especificación de Requisitos de Software (SRS) detalla los requisitos funcionales y no funcionales para el desarrollo del sistema de análisis de perfiles profesionales de los egresados de la Escuela Profesional de Ingeniería de Sistemas (EPIS) de la Universidad Privada de Trujillo (UPT). Este sistema tiene como objetivo principal optimizar el proceso de recolección y análisis de datos de los egresados, utilizando herramientas de análisis de datos y web scraping para obtener información relevante de plataformas como LinkedIn.</w:t>
       </w:r>
     </w:p>
     <w:p>
@@ -3166,14 +3116,9 @@
       </w:pPr>
       <w:bookmarkStart w:id="6" w:name="_etv9wtbkt6ny" w:colFirst="0" w:colLast="0"/>
       <w:bookmarkEnd w:id="6"/>
-      <w:proofErr w:type="spellStart"/>
       <w:r>
         <w:lastRenderedPageBreak/>
-        <w:t>Visionamiento</w:t>
-      </w:r>
-      <w:proofErr w:type="spellEnd"/>
-      <w:r>
-        <w:t xml:space="preserve"> de la empresa</w:t>
+        <w:t>Visionamiento de la empresa</w:t>
       </w:r>
     </w:p>
     <w:p>
@@ -3668,25 +3613,7 @@
           <w:sz w:val="24"/>
           <w:szCs w:val="24"/>
         </w:rPr>
-        <w:t xml:space="preserve">Integración directa con LinkedIn mediante </w:t>
-      </w:r>
-      <w:proofErr w:type="spellStart"/>
-      <w:r>
-        <w:rPr>
-          <w:rFonts w:ascii="Times New Roman" w:eastAsia="Times New Roman" w:hAnsi="Times New Roman" w:cs="Times New Roman"/>
-          <w:sz w:val="24"/>
-          <w:szCs w:val="24"/>
-        </w:rPr>
-        <w:t>APIs</w:t>
-      </w:r>
-      <w:proofErr w:type="spellEnd"/>
-      <w:r>
-        <w:rPr>
-          <w:rFonts w:ascii="Times New Roman" w:eastAsia="Times New Roman" w:hAnsi="Times New Roman" w:cs="Times New Roman"/>
-          <w:sz w:val="24"/>
-          <w:szCs w:val="24"/>
-        </w:rPr>
-        <w:t>, debido a las restricciones de acceso.</w:t>
+        <w:t>Integración directa con LinkedIn mediante APIs, debido a las restricciones de acceso.</w:t>
       </w:r>
     </w:p>
     <w:p>
@@ -4092,6 +4019,9 @@
         <w:ind w:left="720"/>
       </w:pPr>
       <w:r>
+        <w:rPr>
+          <w:noProof/>
+        </w:rPr>
         <w:drawing>
           <wp:inline distT="0" distB="0" distL="0" distR="0" wp14:anchorId="5D1C9086" wp14:editId="4015B597">
             <wp:extent cx="3552444" cy="3986236"/>
@@ -4157,6 +4087,9 @@
         <w:ind w:left="720"/>
       </w:pPr>
       <w:r>
+        <w:rPr>
+          <w:noProof/>
+        </w:rPr>
         <w:drawing>
           <wp:inline distT="0" distB="0" distL="0" distR="0" wp14:anchorId="3AFC787D" wp14:editId="0CAC0808">
             <wp:extent cx="3043123" cy="5534552"/>
@@ -15717,21 +15650,7 @@
               <w:rPr>
                 <w:lang w:val="es-ES"/>
               </w:rPr>
-              <w:t xml:space="preserve">El usuario debe estar autenticado en el sistema. </w:t>
-            </w:r>
-            <w:proofErr w:type="gramStart"/>
-            <w:r>
-              <w:rPr>
-                <w:lang w:val="es-ES"/>
-              </w:rPr>
-              <w:t>El reporte a exportar</w:t>
-            </w:r>
-            <w:proofErr w:type="gramEnd"/>
-            <w:r>
-              <w:rPr>
-                <w:lang w:val="es-ES"/>
-              </w:rPr>
-              <w:t xml:space="preserve"> debe haber sido generado previamente.</w:t>
+              <w:t>El usuario debe estar autenticado en el sistema. El reporte a exportar debe haber sido generado previamente.</w:t>
             </w:r>
           </w:p>
           <w:p>
@@ -22069,15 +21988,7 @@
               </w:rPr>
             </w:pPr>
             <w:r>
-              <w:t xml:space="preserve">El usuario debe estar registrado y tener acceso a la funcionalidad de visualización de datos. </w:t>
-            </w:r>
-            <w:proofErr w:type="gramStart"/>
-            <w:r>
-              <w:t>Los datos a visualizar</w:t>
-            </w:r>
-            <w:proofErr w:type="gramEnd"/>
-            <w:r>
-              <w:t xml:space="preserve"> deben estar almacenados en la base de datos con las correspondientes fechas o periodos.</w:t>
+              <w:t>El usuario debe estar registrado y tener acceso a la funcionalidad de visualización de datos. Los datos a visualizar deben estar almacenados en la base de datos con las correspondientes fechas o periodos.</w:t>
             </w:r>
           </w:p>
         </w:tc>
@@ -22436,15 +22347,7 @@
               <w:t>6.</w:t>
             </w:r>
             <w:r>
-              <w:t xml:space="preserve"> El sistema actualiza el gráfico o la visualización </w:t>
-            </w:r>
-            <w:proofErr w:type="gramStart"/>
-            <w:r>
-              <w:t>de acuerdo al</w:t>
-            </w:r>
-            <w:proofErr w:type="gramEnd"/>
-            <w:r>
-              <w:t xml:space="preserve"> rango temporal elegido por el usuario.</w:t>
+              <w:t xml:space="preserve"> El sistema actualiza el gráfico o la visualización de acuerdo al rango temporal elegido por el usuario.</w:t>
             </w:r>
           </w:p>
         </w:tc>
@@ -22481,15 +22384,7 @@
               <w:t>7.</w:t>
             </w:r>
             <w:r>
-              <w:t xml:space="preserve"> El usuario interactúa con el gráfico (por ejemplo, hace </w:t>
-            </w:r>
-            <w:proofErr w:type="gramStart"/>
-            <w:r>
-              <w:t>zoom</w:t>
-            </w:r>
-            <w:proofErr w:type="gramEnd"/>
-            <w:r>
-              <w:t>, selecciona puntos específicos o compara datos).</w:t>
+              <w:t xml:space="preserve"> El usuario interactúa con el gráfico (por ejemplo, hace zoom, selecciona puntos específicos o compara datos).</w:t>
             </w:r>
           </w:p>
         </w:tc>
@@ -22938,6 +22833,9 @@
         <w:ind w:left="1440"/>
       </w:pPr>
       <w:r>
+        <w:rPr>
+          <w:noProof/>
+        </w:rPr>
         <w:drawing>
           <wp:inline distT="0" distB="0" distL="0" distR="0" wp14:anchorId="13ABAC2C" wp14:editId="55810394">
             <wp:extent cx="2324424" cy="5496692"/>
@@ -23029,6 +22927,9 @@
         <w:ind w:left="1440"/>
       </w:pPr>
       <w:r>
+        <w:rPr>
+          <w:noProof/>
+        </w:rPr>
         <w:drawing>
           <wp:inline distT="0" distB="0" distL="0" distR="0" wp14:anchorId="1C21D468" wp14:editId="58DE5F77">
             <wp:extent cx="2372056" cy="5553850"/>
@@ -23130,6 +23031,9 @@
         <w:ind w:left="1440"/>
       </w:pPr>
       <w:r>
+        <w:rPr>
+          <w:noProof/>
+        </w:rPr>
         <w:drawing>
           <wp:inline distT="0" distB="0" distL="0" distR="0" wp14:anchorId="784B40DD" wp14:editId="7A04550B">
             <wp:extent cx="2476846" cy="5487166"/>
@@ -23231,6 +23135,9 @@
         <w:ind w:left="1440"/>
       </w:pPr>
       <w:r>
+        <w:rPr>
+          <w:noProof/>
+        </w:rPr>
         <w:drawing>
           <wp:inline distT="0" distB="0" distL="0" distR="0" wp14:anchorId="56F017BC" wp14:editId="36D645D6">
             <wp:extent cx="2124371" cy="5553850"/>
@@ -23332,6 +23239,9 @@
         <w:ind w:left="1440"/>
       </w:pPr>
       <w:r>
+        <w:rPr>
+          <w:noProof/>
+        </w:rPr>
         <w:drawing>
           <wp:inline distT="0" distB="0" distL="0" distR="0" wp14:anchorId="1920402A" wp14:editId="51AFAB22">
             <wp:extent cx="4544059" cy="5563376"/>
@@ -23433,6 +23343,9 @@
         <w:ind w:left="1440"/>
       </w:pPr>
       <w:r>
+        <w:rPr>
+          <w:noProof/>
+        </w:rPr>
         <w:drawing>
           <wp:inline distT="0" distB="0" distL="0" distR="0" wp14:anchorId="1BD9FD72" wp14:editId="3048EFD7">
             <wp:extent cx="2286319" cy="5534797"/>
@@ -23534,6 +23447,9 @@
         <w:ind w:left="1440"/>
       </w:pPr>
       <w:r>
+        <w:rPr>
+          <w:noProof/>
+        </w:rPr>
         <w:drawing>
           <wp:inline distT="0" distB="0" distL="0" distR="0" wp14:anchorId="1BC09733" wp14:editId="03B6C50F">
             <wp:extent cx="4801270" cy="4391638"/>
@@ -23584,6 +23500,9 @@
         <w:ind w:left="1440"/>
       </w:pPr>
       <w:r>
+        <w:rPr>
+          <w:noProof/>
+        </w:rPr>
         <w:drawing>
           <wp:inline distT="0" distB="0" distL="0" distR="0" wp14:anchorId="345947A5" wp14:editId="4A04B9F3">
             <wp:extent cx="5400040" cy="1759585"/>
@@ -23670,6 +23589,9 @@
         <w:ind w:left="1440"/>
       </w:pPr>
       <w:r>
+        <w:rPr>
+          <w:noProof/>
+        </w:rPr>
         <w:drawing>
           <wp:inline distT="0" distB="0" distL="0" distR="0" wp14:anchorId="3D46681E" wp14:editId="5EE8875F">
             <wp:extent cx="5400040" cy="1875790"/>
@@ -23720,6 +23642,9 @@
         <w:ind w:left="1440"/>
       </w:pPr>
       <w:r>
+        <w:rPr>
+          <w:noProof/>
+        </w:rPr>
         <w:drawing>
           <wp:inline distT="0" distB="0" distL="0" distR="0" wp14:anchorId="5B906BB8" wp14:editId="41F5F973">
             <wp:extent cx="2076740" cy="5458587"/>
@@ -23863,25 +23788,7 @@
           <w:sz w:val="22"/>
           <w:szCs w:val="22"/>
         </w:rPr>
-        <w:t xml:space="preserve">Dado que el sistema puede ser utilizado en diversos entornos, es fundamental que esté optimizado para dispositivos móviles. Esto permitirá que los usuarios puedan acceder a la información y generar reportes de manera eficiente desde smartphones o </w:t>
-      </w:r>
-      <w:proofErr w:type="spellStart"/>
-      <w:r>
-        <w:rPr>
-          <w:rFonts w:ascii="Calibri" w:eastAsia="Calibri" w:hAnsi="Calibri" w:cs="Calibri"/>
-          <w:sz w:val="22"/>
-          <w:szCs w:val="22"/>
-        </w:rPr>
-        <w:t>tablets</w:t>
-      </w:r>
-      <w:proofErr w:type="spellEnd"/>
-      <w:r>
-        <w:rPr>
-          <w:rFonts w:ascii="Calibri" w:eastAsia="Calibri" w:hAnsi="Calibri" w:cs="Calibri"/>
-          <w:sz w:val="22"/>
-          <w:szCs w:val="22"/>
-        </w:rPr>
-        <w:t>.</w:t>
+        <w:t>Dado que el sistema puede ser utilizado en diversos entornos, es fundamental que esté optimizado para dispositivos móviles. Esto permitirá que los usuarios puedan acceder a la información y generar reportes de manera eficiente desde smartphones o tablets.</w:t>
       </w:r>
       <w:r>
         <w:rPr>

</xml_diff>